<commit_message>
updated minutes to new format
</commit_message>
<xml_diff>
--- a/TeamMinutes/TeamMeetingMinutesTutorial1.docx
+++ b/TeamMinutes/TeamMeetingMinutesTutorial1.docx
@@ -117,8 +117,10 @@
       <w:tblPr>
         <w:tblW w:w="10417" w:type="dxa"/>
         <w:tblBorders>
-          <w:top w:val="single" w:sz="4" w:space="0" w:color="auto"/>
-          <w:bottom w:val="single" w:sz="4" w:space="0" w:color="auto"/>
+          <w:top w:val="single" w:sz="4" w:space="0" w:color="2E74B5" w:themeColor="accent1" w:themeShade="BF"/>
+          <w:bottom w:val="single" w:sz="4" w:space="0" w:color="2E74B5" w:themeColor="accent1" w:themeShade="BF"/>
+          <w:insideH w:val="single" w:sz="4" w:space="0" w:color="auto"/>
+          <w:insideV w:val="single" w:sz="4" w:space="0" w:color="auto"/>
         </w:tblBorders>
         <w:tblLayout w:type="fixed"/>
         <w:tblCellMar>
@@ -127,11 +129,11 @@
           <w:bottom w:w="57" w:type="dxa"/>
           <w:right w:w="0" w:type="dxa"/>
         </w:tblCellMar>
-        <w:tblLook w:val="00BF" w:firstRow="1" w:lastRow="0" w:firstColumn="1" w:lastColumn="0" w:noHBand="0" w:noVBand="0"/>
+        <w:tblLook w:val="00A0" w:firstRow="1" w:lastRow="0" w:firstColumn="1" w:lastColumn="0" w:noHBand="0" w:noVBand="0"/>
       </w:tblPr>
       <w:tblGrid>
-        <w:gridCol w:w="1488"/>
-        <w:gridCol w:w="8929"/>
+        <w:gridCol w:w="2410"/>
+        <w:gridCol w:w="8007"/>
       </w:tblGrid>
       <w:tr>
         <w:trPr>
@@ -139,9 +141,10 @@
         </w:trPr>
         <w:tc>
           <w:tcPr>
-            <w:tcW w:w="1488" w:type="dxa"/>
+            <w:tcW w:w="2410" w:type="dxa"/>
             <w:tcBorders>
-              <w:top w:val="single" w:sz="4" w:space="0" w:color="2E74B5" w:themeColor="accent1" w:themeShade="BF"/>
+              <w:bottom w:val="single" w:sz="4" w:space="0" w:color="2E74B5" w:themeColor="accent1" w:themeShade="BF"/>
+              <w:right w:val="single" w:sz="4" w:space="0" w:color="2E74B5" w:themeColor="accent1" w:themeShade="BF"/>
             </w:tcBorders>
           </w:tcPr>
           <w:p>
@@ -149,14 +152,12 @@
               <w:rPr>
                 <w:rFonts w:asciiTheme="majorHAnsi" w:hAnsiTheme="majorHAnsi"/>
                 <w:szCs w:val="20"/>
-                <w:lang w:bidi="ar-SA"/>
               </w:rPr>
             </w:pPr>
             <w:r>
               <w:rPr>
                 <w:rFonts w:asciiTheme="majorHAnsi" w:hAnsiTheme="majorHAnsi"/>
                 <w:szCs w:val="20"/>
-                <w:lang w:bidi="ar-SA"/>
               </w:rPr>
               <w:t>PRESENT:</w:t>
             </w:r>
@@ -164,9 +165,10 @@
         </w:tc>
         <w:tc>
           <w:tcPr>
-            <w:tcW w:w="8929" w:type="dxa"/>
+            <w:tcW w:w="8007" w:type="dxa"/>
             <w:tcBorders>
-              <w:top w:val="single" w:sz="4" w:space="0" w:color="2E74B5" w:themeColor="accent1" w:themeShade="BF"/>
+              <w:left w:val="single" w:sz="4" w:space="0" w:color="2E74B5" w:themeColor="accent1" w:themeShade="BF"/>
+              <w:bottom w:val="single" w:sz="4" w:space="0" w:color="2E74B5" w:themeColor="accent1" w:themeShade="BF"/>
             </w:tcBorders>
             <w:shd w:val="clear" w:color="auto" w:fill="auto"/>
           </w:tcPr>
@@ -175,14 +177,14 @@
               <w:rPr>
                 <w:rFonts w:asciiTheme="majorHAnsi" w:hAnsiTheme="majorHAnsi"/>
                 <w:szCs w:val="20"/>
-                <w:lang w:val="sv-SE" w:bidi="ar-SA"/>
+                <w:lang w:val="sv-SE"/>
               </w:rPr>
             </w:pPr>
             <w:r>
               <w:rPr>
                 <w:rFonts w:asciiTheme="majorHAnsi" w:hAnsiTheme="majorHAnsi"/>
                 <w:szCs w:val="20"/>
-                <w:lang w:val="sv-SE" w:bidi="ar-SA"/>
+                <w:lang w:val="sv-SE"/>
               </w:rPr>
               <w:t>ABUBAKER, HARSH, MARTIN, ROMINA, NIRAL</w:t>
             </w:r>
@@ -191,13 +193,15 @@
       </w:tr>
       <w:tr>
         <w:trPr>
-          <w:trHeight w:val="482"/>
+          <w:trHeight w:val="199"/>
         </w:trPr>
         <w:tc>
           <w:tcPr>
-            <w:tcW w:w="1488" w:type="dxa"/>
+            <w:tcW w:w="2410" w:type="dxa"/>
             <w:tcBorders>
+              <w:top w:val="single" w:sz="4" w:space="0" w:color="2E74B5" w:themeColor="accent1" w:themeShade="BF"/>
               <w:bottom w:val="single" w:sz="4" w:space="0" w:color="2E74B5" w:themeColor="accent1" w:themeShade="BF"/>
+              <w:right w:val="single" w:sz="4" w:space="0" w:color="2E74B5" w:themeColor="accent1" w:themeShade="BF"/>
             </w:tcBorders>
           </w:tcPr>
           <w:p>
@@ -205,14 +209,69 @@
               <w:rPr>
                 <w:rFonts w:asciiTheme="majorHAnsi" w:hAnsiTheme="majorHAnsi"/>
                 <w:szCs w:val="20"/>
-                <w:lang w:bidi="ar-SA"/>
               </w:rPr>
             </w:pPr>
             <w:r>
               <w:rPr>
                 <w:rFonts w:asciiTheme="majorHAnsi" w:hAnsiTheme="majorHAnsi"/>
                 <w:szCs w:val="20"/>
-                <w:lang w:bidi="ar-SA"/>
+              </w:rPr>
+              <w:t>MEMBER TAKING NOTES:</w:t>
+            </w:r>
+          </w:p>
+        </w:tc>
+        <w:tc>
+          <w:tcPr>
+            <w:tcW w:w="8007" w:type="dxa"/>
+            <w:tcBorders>
+              <w:top w:val="single" w:sz="4" w:space="0" w:color="2E74B5" w:themeColor="accent1" w:themeShade="BF"/>
+              <w:left w:val="single" w:sz="4" w:space="0" w:color="2E74B5" w:themeColor="accent1" w:themeShade="BF"/>
+              <w:bottom w:val="single" w:sz="4" w:space="0" w:color="2E74B5" w:themeColor="accent1" w:themeShade="BF"/>
+            </w:tcBorders>
+            <w:shd w:val="clear" w:color="auto" w:fill="auto"/>
+          </w:tcPr>
+          <w:p>
+            <w:pPr>
+              <w:rPr>
+                <w:rFonts w:asciiTheme="majorHAnsi" w:hAnsiTheme="majorHAnsi"/>
+                <w:szCs w:val="20"/>
+                <w:lang w:val="sv-SE"/>
+              </w:rPr>
+            </w:pPr>
+            <w:r>
+              <w:rPr>
+                <w:rFonts w:asciiTheme="majorHAnsi" w:hAnsiTheme="majorHAnsi"/>
+                <w:szCs w:val="20"/>
+                <w:lang w:val="sv-SE"/>
+              </w:rPr>
+              <w:t>ABUBAKER</w:t>
+            </w:r>
+          </w:p>
+        </w:tc>
+      </w:tr>
+      <w:tr>
+        <w:trPr>
+          <w:trHeight w:val="277"/>
+        </w:trPr>
+        <w:tc>
+          <w:tcPr>
+            <w:tcW w:w="2410" w:type="dxa"/>
+            <w:tcBorders>
+              <w:top w:val="single" w:sz="4" w:space="0" w:color="2E74B5" w:themeColor="accent1" w:themeShade="BF"/>
+              <w:right w:val="single" w:sz="4" w:space="0" w:color="2E74B5" w:themeColor="accent1" w:themeShade="BF"/>
+            </w:tcBorders>
+          </w:tcPr>
+          <w:p>
+            <w:pPr>
+              <w:rPr>
+                <w:rFonts w:asciiTheme="majorHAnsi" w:hAnsiTheme="majorHAnsi"/>
+                <w:szCs w:val="20"/>
+              </w:rPr>
+            </w:pPr>
+            <w:r>
+              <w:rPr>
+                <w:rFonts w:asciiTheme="majorHAnsi" w:hAnsiTheme="majorHAnsi"/>
+                <w:szCs w:val="20"/>
               </w:rPr>
               <w:t>APOLOGIES:</w:t>
             </w:r>
@@ -220,9 +279,10 @@
         </w:tc>
         <w:tc>
           <w:tcPr>
-            <w:tcW w:w="8929" w:type="dxa"/>
+            <w:tcW w:w="8007" w:type="dxa"/>
             <w:tcBorders>
-              <w:bottom w:val="single" w:sz="4" w:space="0" w:color="2E74B5" w:themeColor="accent1" w:themeShade="BF"/>
+              <w:top w:val="single" w:sz="4" w:space="0" w:color="2E74B5" w:themeColor="accent1" w:themeShade="BF"/>
+              <w:left w:val="single" w:sz="4" w:space="0" w:color="2E74B5" w:themeColor="accent1" w:themeShade="BF"/>
             </w:tcBorders>
             <w:shd w:val="clear" w:color="auto" w:fill="auto"/>
           </w:tcPr>
@@ -231,16 +291,16 @@
               <w:rPr>
                 <w:rFonts w:asciiTheme="majorHAnsi" w:hAnsiTheme="majorHAnsi"/>
                 <w:szCs w:val="20"/>
-                <w:lang w:val="sv-SE" w:bidi="ar-SA"/>
+                <w:lang w:val="sv-SE"/>
               </w:rPr>
             </w:pPr>
             <w:r>
               <w:rPr>
                 <w:rFonts w:asciiTheme="majorHAnsi" w:hAnsiTheme="majorHAnsi"/>
                 <w:szCs w:val="20"/>
-                <w:lang w:val="sv-SE" w:bidi="ar-SA"/>
-              </w:rPr>
-              <w:t xml:space="preserve"> TULGA</w:t>
+                <w:lang w:val="sv-SE"/>
+              </w:rPr>
+              <w:t>TULGA</w:t>
             </w:r>
           </w:p>
         </w:tc>
@@ -268,6 +328,12 @@
       <w:tblPr>
         <w:tblW w:w="10720" w:type="dxa"/>
         <w:jc w:val="center"/>
+        <w:tblBorders>
+          <w:top w:val="single" w:sz="4" w:space="0" w:color="2E74B5" w:themeColor="accent1" w:themeShade="BF"/>
+          <w:bottom w:val="single" w:sz="4" w:space="0" w:color="2E74B5" w:themeColor="accent1" w:themeShade="BF"/>
+          <w:insideH w:val="single" w:sz="4" w:space="0" w:color="2E74B5" w:themeColor="accent1" w:themeShade="BF"/>
+          <w:insideV w:val="single" w:sz="4" w:space="0" w:color="2E74B5" w:themeColor="accent1" w:themeShade="BF"/>
+        </w:tblBorders>
         <w:tblLook w:val="04A0" w:firstRow="1" w:lastRow="0" w:firstColumn="1" w:lastColumn="0" w:noHBand="0" w:noVBand="1"/>
       </w:tblPr>
       <w:tblGrid>
@@ -283,10 +349,6 @@
         <w:tc>
           <w:tcPr>
             <w:tcW w:w="988" w:type="dxa"/>
-            <w:tcBorders>
-              <w:top w:val="single" w:sz="4" w:space="0" w:color="2E74B5" w:themeColor="accent1" w:themeShade="BF"/>
-              <w:bottom w:val="single" w:sz="4" w:space="0" w:color="2E74B5" w:themeColor="accent1" w:themeShade="BF"/>
-            </w:tcBorders>
             <w:tcMar>
               <w:top w:w="74" w:type="dxa"/>
               <w:bottom w:w="74" w:type="dxa"/>
@@ -309,10 +371,6 @@
         <w:tc>
           <w:tcPr>
             <w:tcW w:w="5528" w:type="dxa"/>
-            <w:tcBorders>
-              <w:top w:val="single" w:sz="4" w:space="0" w:color="2E74B5" w:themeColor="accent1" w:themeShade="BF"/>
-              <w:bottom w:val="single" w:sz="4" w:space="0" w:color="2E74B5" w:themeColor="accent1" w:themeShade="BF"/>
-            </w:tcBorders>
             <w:tcMar>
               <w:top w:w="74" w:type="dxa"/>
               <w:bottom w:w="74" w:type="dxa"/>
@@ -335,10 +393,6 @@
         <w:tc>
           <w:tcPr>
             <w:tcW w:w="4204" w:type="dxa"/>
-            <w:tcBorders>
-              <w:top w:val="single" w:sz="4" w:space="0" w:color="2E74B5" w:themeColor="accent1" w:themeShade="BF"/>
-              <w:bottom w:val="single" w:sz="4" w:space="0" w:color="2E74B5" w:themeColor="accent1" w:themeShade="BF"/>
-            </w:tcBorders>
             <w:tcMar>
               <w:top w:w="74" w:type="dxa"/>
               <w:bottom w:w="74" w:type="dxa"/>
@@ -372,10 +426,6 @@
         <w:tc>
           <w:tcPr>
             <w:tcW w:w="988" w:type="dxa"/>
-            <w:tcBorders>
-              <w:top w:val="single" w:sz="4" w:space="0" w:color="2E74B5" w:themeColor="accent1" w:themeShade="BF"/>
-              <w:bottom w:val="single" w:sz="4" w:space="0" w:color="2E74B5" w:themeColor="accent1" w:themeShade="BF"/>
-            </w:tcBorders>
             <w:tcMar>
               <w:top w:w="74" w:type="dxa"/>
               <w:bottom w:w="74" w:type="dxa"/>
@@ -398,10 +448,6 @@
         <w:tc>
           <w:tcPr>
             <w:tcW w:w="5528" w:type="dxa"/>
-            <w:tcBorders>
-              <w:top w:val="single" w:sz="4" w:space="0" w:color="2E74B5" w:themeColor="accent1" w:themeShade="BF"/>
-              <w:bottom w:val="single" w:sz="4" w:space="0" w:color="2E74B5" w:themeColor="accent1" w:themeShade="BF"/>
-            </w:tcBorders>
             <w:tcMar>
               <w:top w:w="74" w:type="dxa"/>
               <w:bottom w:w="74" w:type="dxa"/>
@@ -442,10 +488,6 @@
         <w:tc>
           <w:tcPr>
             <w:tcW w:w="4204" w:type="dxa"/>
-            <w:tcBorders>
-              <w:top w:val="single" w:sz="4" w:space="0" w:color="2E74B5" w:themeColor="accent1" w:themeShade="BF"/>
-              <w:bottom w:val="single" w:sz="4" w:space="0" w:color="2E74B5" w:themeColor="accent1" w:themeShade="BF"/>
-            </w:tcBorders>
             <w:tcMar>
               <w:top w:w="74" w:type="dxa"/>
               <w:bottom w:w="74" w:type="dxa"/>
@@ -469,7 +511,9 @@
               </w:rPr>
               <w:t>:</w:t>
             </w:r>
+            <w:bookmarkStart w:id="0" w:name="_GoBack"/>
           </w:p>
+          <w:bookmarkEnd w:id="0"/>
           <w:p>
             <w:pPr>
               <w:pStyle w:val="ListParagraph"/>
@@ -650,10 +694,6 @@
         <w:tc>
           <w:tcPr>
             <w:tcW w:w="988" w:type="dxa"/>
-            <w:tcBorders>
-              <w:top w:val="single" w:sz="4" w:space="0" w:color="2E74B5" w:themeColor="accent1" w:themeShade="BF"/>
-              <w:bottom w:val="single" w:sz="4" w:space="0" w:color="2E74B5" w:themeColor="accent1" w:themeShade="BF"/>
-            </w:tcBorders>
             <w:tcMar>
               <w:top w:w="74" w:type="dxa"/>
               <w:bottom w:w="74" w:type="dxa"/>
@@ -676,10 +716,6 @@
         <w:tc>
           <w:tcPr>
             <w:tcW w:w="5528" w:type="dxa"/>
-            <w:tcBorders>
-              <w:top w:val="single" w:sz="4" w:space="0" w:color="2E74B5" w:themeColor="accent1" w:themeShade="BF"/>
-              <w:bottom w:val="single" w:sz="4" w:space="0" w:color="2E74B5" w:themeColor="accent1" w:themeShade="BF"/>
-            </w:tcBorders>
             <w:tcMar>
               <w:top w:w="74" w:type="dxa"/>
               <w:bottom w:w="74" w:type="dxa"/>
@@ -697,17 +733,11 @@
               </w:rPr>
               <w:t xml:space="preserve">Theme chosen </w:t>
             </w:r>
-            <w:bookmarkStart w:id="0" w:name="_GoBack"/>
-            <w:bookmarkEnd w:id="0"/>
           </w:p>
         </w:tc>
         <w:tc>
           <w:tcPr>
             <w:tcW w:w="4204" w:type="dxa"/>
-            <w:tcBorders>
-              <w:top w:val="single" w:sz="4" w:space="0" w:color="2E74B5" w:themeColor="accent1" w:themeShade="BF"/>
-              <w:bottom w:val="single" w:sz="4" w:space="0" w:color="2E74B5" w:themeColor="accent1" w:themeShade="BF"/>
-            </w:tcBorders>
             <w:tcMar>
               <w:top w:w="74" w:type="dxa"/>
               <w:bottom w:w="74" w:type="dxa"/>
@@ -735,10 +765,6 @@
         <w:tc>
           <w:tcPr>
             <w:tcW w:w="988" w:type="dxa"/>
-            <w:tcBorders>
-              <w:top w:val="single" w:sz="4" w:space="0" w:color="2E74B5" w:themeColor="accent1" w:themeShade="BF"/>
-              <w:bottom w:val="single" w:sz="4" w:space="0" w:color="2E74B5" w:themeColor="accent1" w:themeShade="BF"/>
-            </w:tcBorders>
             <w:tcMar>
               <w:top w:w="74" w:type="dxa"/>
               <w:bottom w:w="74" w:type="dxa"/>
@@ -761,10 +787,6 @@
         <w:tc>
           <w:tcPr>
             <w:tcW w:w="5528" w:type="dxa"/>
-            <w:tcBorders>
-              <w:top w:val="single" w:sz="4" w:space="0" w:color="2E74B5" w:themeColor="accent1" w:themeShade="BF"/>
-              <w:bottom w:val="single" w:sz="4" w:space="0" w:color="2E74B5" w:themeColor="accent1" w:themeShade="BF"/>
-            </w:tcBorders>
             <w:tcMar>
               <w:top w:w="74" w:type="dxa"/>
               <w:bottom w:w="74" w:type="dxa"/>
@@ -794,10 +816,6 @@
         <w:tc>
           <w:tcPr>
             <w:tcW w:w="4204" w:type="dxa"/>
-            <w:tcBorders>
-              <w:top w:val="single" w:sz="4" w:space="0" w:color="2E74B5" w:themeColor="accent1" w:themeShade="BF"/>
-              <w:bottom w:val="single" w:sz="4" w:space="0" w:color="2E74B5" w:themeColor="accent1" w:themeShade="BF"/>
-            </w:tcBorders>
             <w:tcMar>
               <w:top w:w="74" w:type="dxa"/>
               <w:bottom w:w="74" w:type="dxa"/>
@@ -825,10 +843,6 @@
         <w:tc>
           <w:tcPr>
             <w:tcW w:w="988" w:type="dxa"/>
-            <w:tcBorders>
-              <w:top w:val="single" w:sz="4" w:space="0" w:color="2E74B5" w:themeColor="accent1" w:themeShade="BF"/>
-              <w:bottom w:val="single" w:sz="4" w:space="0" w:color="2E74B5" w:themeColor="accent1" w:themeShade="BF"/>
-            </w:tcBorders>
             <w:tcMar>
               <w:top w:w="74" w:type="dxa"/>
               <w:bottom w:w="74" w:type="dxa"/>
@@ -851,10 +865,6 @@
         <w:tc>
           <w:tcPr>
             <w:tcW w:w="5528" w:type="dxa"/>
-            <w:tcBorders>
-              <w:top w:val="single" w:sz="4" w:space="0" w:color="2E74B5" w:themeColor="accent1" w:themeShade="BF"/>
-              <w:bottom w:val="single" w:sz="4" w:space="0" w:color="2E74B5" w:themeColor="accent1" w:themeShade="BF"/>
-            </w:tcBorders>
             <w:tcMar>
               <w:top w:w="74" w:type="dxa"/>
               <w:bottom w:w="74" w:type="dxa"/>
@@ -877,10 +887,6 @@
         <w:tc>
           <w:tcPr>
             <w:tcW w:w="4204" w:type="dxa"/>
-            <w:tcBorders>
-              <w:top w:val="single" w:sz="4" w:space="0" w:color="2E74B5" w:themeColor="accent1" w:themeShade="BF"/>
-              <w:bottom w:val="single" w:sz="4" w:space="0" w:color="2E74B5" w:themeColor="accent1" w:themeShade="BF"/>
-            </w:tcBorders>
             <w:tcMar>
               <w:top w:w="74" w:type="dxa"/>
               <w:bottom w:w="74" w:type="dxa"/>
@@ -905,6 +911,564 @@
                 <w:rFonts w:asciiTheme="majorHAnsi" w:hAnsiTheme="majorHAnsi"/>
               </w:rPr>
             </w:pPr>
+          </w:p>
+        </w:tc>
+      </w:tr>
+    </w:tbl>
+    <w:p>
+      <w:pPr>
+        <w:rPr>
+          <w:rFonts w:asciiTheme="majorHAnsi" w:hAnsiTheme="majorHAnsi"/>
+          <w:bCs/>
+          <w:szCs w:val="20"/>
+        </w:rPr>
+      </w:pPr>
+    </w:p>
+    <w:p>
+      <w:pPr>
+        <w:rPr>
+          <w:rFonts w:asciiTheme="majorHAnsi" w:hAnsiTheme="majorHAnsi"/>
+          <w:bCs/>
+          <w:szCs w:val="20"/>
+        </w:rPr>
+      </w:pPr>
+    </w:p>
+    <w:tbl>
+      <w:tblPr>
+        <w:tblStyle w:val="TableGrid"/>
+        <w:tblW w:w="10567" w:type="dxa"/>
+        <w:tblBorders>
+          <w:top w:val="none" w:sz="0" w:space="0" w:color="auto"/>
+          <w:left w:val="none" w:sz="0" w:space="0" w:color="auto"/>
+          <w:bottom w:val="none" w:sz="0" w:space="0" w:color="auto"/>
+          <w:right w:val="none" w:sz="0" w:space="0" w:color="auto"/>
+          <w:insideH w:val="single" w:sz="4" w:space="0" w:color="2E74B5" w:themeColor="accent1" w:themeShade="BF"/>
+          <w:insideV w:val="single" w:sz="4" w:space="0" w:color="2E74B5" w:themeColor="accent1" w:themeShade="BF"/>
+        </w:tblBorders>
+        <w:tblLook w:val="04A0" w:firstRow="1" w:lastRow="0" w:firstColumn="1" w:lastColumn="0" w:noHBand="0" w:noVBand="1"/>
+      </w:tblPr>
+      <w:tblGrid>
+        <w:gridCol w:w="2090"/>
+        <w:gridCol w:w="4989"/>
+        <w:gridCol w:w="3488"/>
+      </w:tblGrid>
+      <w:tr>
+        <w:tc>
+          <w:tcPr>
+            <w:tcW w:w="2090" w:type="dxa"/>
+            <w:tcBorders>
+              <w:top w:val="single" w:sz="4" w:space="0" w:color="2E74B5" w:themeColor="accent1" w:themeShade="BF"/>
+              <w:bottom w:val="single" w:sz="4" w:space="0" w:color="2E74B5" w:themeColor="accent1" w:themeShade="BF"/>
+            </w:tcBorders>
+          </w:tcPr>
+          <w:p>
+            <w:pPr>
+              <w:rPr>
+                <w:rFonts w:asciiTheme="majorHAnsi" w:hAnsiTheme="majorHAnsi"/>
+                <w:bCs/>
+                <w:szCs w:val="20"/>
+              </w:rPr>
+            </w:pPr>
+            <w:r>
+              <w:rPr>
+                <w:rFonts w:asciiTheme="majorHAnsi" w:hAnsiTheme="majorHAnsi"/>
+                <w:bCs/>
+                <w:szCs w:val="20"/>
+              </w:rPr>
+              <w:t>Group Member Name</w:t>
+            </w:r>
+          </w:p>
+        </w:tc>
+        <w:tc>
+          <w:tcPr>
+            <w:tcW w:w="4989" w:type="dxa"/>
+            <w:tcBorders>
+              <w:top w:val="single" w:sz="4" w:space="0" w:color="2E74B5" w:themeColor="accent1" w:themeShade="BF"/>
+              <w:bottom w:val="single" w:sz="4" w:space="0" w:color="2E74B5" w:themeColor="accent1" w:themeShade="BF"/>
+            </w:tcBorders>
+          </w:tcPr>
+          <w:p>
+            <w:pPr>
+              <w:rPr>
+                <w:rFonts w:asciiTheme="majorHAnsi" w:hAnsiTheme="majorHAnsi"/>
+                <w:bCs/>
+                <w:szCs w:val="20"/>
+              </w:rPr>
+            </w:pPr>
+            <w:r>
+              <w:rPr>
+                <w:rFonts w:asciiTheme="majorHAnsi" w:hAnsiTheme="majorHAnsi"/>
+                <w:bCs/>
+                <w:szCs w:val="20"/>
+              </w:rPr>
+              <w:t>Group contribution by members present</w:t>
+            </w:r>
+          </w:p>
+        </w:tc>
+        <w:tc>
+          <w:tcPr>
+            <w:tcW w:w="3488" w:type="dxa"/>
+            <w:tcBorders>
+              <w:top w:val="single" w:sz="4" w:space="0" w:color="2E74B5" w:themeColor="accent1" w:themeShade="BF"/>
+              <w:bottom w:val="single" w:sz="4" w:space="0" w:color="2E74B5" w:themeColor="accent1" w:themeShade="BF"/>
+            </w:tcBorders>
+          </w:tcPr>
+          <w:p>
+            <w:pPr>
+              <w:rPr>
+                <w:rFonts w:asciiTheme="majorHAnsi" w:hAnsiTheme="majorHAnsi"/>
+                <w:bCs/>
+                <w:szCs w:val="20"/>
+              </w:rPr>
+            </w:pPr>
+            <w:r>
+              <w:rPr>
+                <w:rFonts w:asciiTheme="majorHAnsi" w:hAnsiTheme="majorHAnsi"/>
+                <w:bCs/>
+                <w:szCs w:val="20"/>
+              </w:rPr>
+              <w:t>Effort (Out of 100%)</w:t>
+            </w:r>
+          </w:p>
+        </w:tc>
+      </w:tr>
+      <w:tr>
+        <w:tc>
+          <w:tcPr>
+            <w:tcW w:w="2090" w:type="dxa"/>
+            <w:tcBorders>
+              <w:top w:val="single" w:sz="4" w:space="0" w:color="2E74B5" w:themeColor="accent1" w:themeShade="BF"/>
+            </w:tcBorders>
+          </w:tcPr>
+          <w:p>
+            <w:pPr>
+              <w:rPr>
+                <w:rFonts w:asciiTheme="majorHAnsi" w:hAnsiTheme="majorHAnsi"/>
+                <w:bCs/>
+                <w:szCs w:val="20"/>
+              </w:rPr>
+            </w:pPr>
+            <w:proofErr w:type="spellStart"/>
+            <w:r>
+              <w:rPr>
+                <w:rFonts w:asciiTheme="majorHAnsi" w:hAnsiTheme="majorHAnsi"/>
+                <w:bCs/>
+                <w:szCs w:val="20"/>
+              </w:rPr>
+              <w:t>Abubaker</w:t>
+            </w:r>
+            <w:proofErr w:type="spellEnd"/>
+          </w:p>
+        </w:tc>
+        <w:tc>
+          <w:tcPr>
+            <w:tcW w:w="4989" w:type="dxa"/>
+            <w:tcBorders>
+              <w:top w:val="single" w:sz="4" w:space="0" w:color="2E74B5" w:themeColor="accent1" w:themeShade="BF"/>
+            </w:tcBorders>
+          </w:tcPr>
+          <w:p>
+            <w:pPr>
+              <w:rPr>
+                <w:rFonts w:asciiTheme="majorHAnsi" w:hAnsiTheme="majorHAnsi"/>
+                <w:bCs/>
+                <w:szCs w:val="20"/>
+              </w:rPr>
+            </w:pPr>
+            <w:r>
+              <w:rPr>
+                <w:rFonts w:asciiTheme="majorHAnsi" w:hAnsiTheme="majorHAnsi"/>
+                <w:bCs/>
+                <w:szCs w:val="20"/>
+              </w:rPr>
+              <w:t>Assigned Role of group leader, confirmed choice of expert system to create.</w:t>
+            </w:r>
+          </w:p>
+        </w:tc>
+        <w:tc>
+          <w:tcPr>
+            <w:tcW w:w="3488" w:type="dxa"/>
+            <w:tcBorders>
+              <w:top w:val="single" w:sz="4" w:space="0" w:color="2E74B5" w:themeColor="accent1" w:themeShade="BF"/>
+            </w:tcBorders>
+          </w:tcPr>
+          <w:p>
+            <w:pPr>
+              <w:rPr>
+                <w:rFonts w:asciiTheme="majorHAnsi" w:hAnsiTheme="majorHAnsi"/>
+                <w:bCs/>
+                <w:szCs w:val="20"/>
+              </w:rPr>
+            </w:pPr>
+            <w:r>
+              <w:rPr>
+                <w:rFonts w:asciiTheme="majorHAnsi" w:hAnsiTheme="majorHAnsi"/>
+                <w:bCs/>
+                <w:szCs w:val="20"/>
+              </w:rPr>
+              <w:t>100%</w:t>
+            </w:r>
+          </w:p>
+        </w:tc>
+      </w:tr>
+      <w:tr>
+        <w:tc>
+          <w:tcPr>
+            <w:tcW w:w="2090" w:type="dxa"/>
+          </w:tcPr>
+          <w:p>
+            <w:pPr>
+              <w:rPr>
+                <w:rFonts w:asciiTheme="majorHAnsi" w:hAnsiTheme="majorHAnsi"/>
+                <w:bCs/>
+                <w:szCs w:val="20"/>
+              </w:rPr>
+            </w:pPr>
+            <w:r>
+              <w:rPr>
+                <w:rFonts w:asciiTheme="majorHAnsi" w:hAnsiTheme="majorHAnsi"/>
+                <w:bCs/>
+                <w:szCs w:val="20"/>
+              </w:rPr>
+              <w:t>Harsh</w:t>
+            </w:r>
+          </w:p>
+        </w:tc>
+        <w:tc>
+          <w:tcPr>
+            <w:tcW w:w="4989" w:type="dxa"/>
+          </w:tcPr>
+          <w:p>
+            <w:pPr>
+              <w:rPr>
+                <w:rFonts w:asciiTheme="majorHAnsi" w:hAnsiTheme="majorHAnsi"/>
+                <w:bCs/>
+                <w:szCs w:val="20"/>
+              </w:rPr>
+            </w:pPr>
+            <w:r>
+              <w:rPr>
+                <w:rFonts w:asciiTheme="majorHAnsi" w:hAnsiTheme="majorHAnsi"/>
+                <w:bCs/>
+                <w:szCs w:val="20"/>
+              </w:rPr>
+              <w:t xml:space="preserve">Assigned Role of </w:t>
+            </w:r>
+            <w:r>
+              <w:rPr>
+                <w:rFonts w:asciiTheme="majorHAnsi" w:hAnsiTheme="majorHAnsi"/>
+                <w:bCs/>
+                <w:szCs w:val="20"/>
+              </w:rPr>
+              <w:t>software Engineer</w:t>
+            </w:r>
+            <w:r>
+              <w:rPr>
+                <w:rFonts w:asciiTheme="majorHAnsi" w:hAnsiTheme="majorHAnsi"/>
+                <w:bCs/>
+                <w:szCs w:val="20"/>
+              </w:rPr>
+              <w:t>, confirmed choice of expert system to create.</w:t>
+            </w:r>
+          </w:p>
+        </w:tc>
+        <w:tc>
+          <w:tcPr>
+            <w:tcW w:w="3488" w:type="dxa"/>
+          </w:tcPr>
+          <w:p>
+            <w:pPr>
+              <w:rPr>
+                <w:rFonts w:asciiTheme="majorHAnsi" w:hAnsiTheme="majorHAnsi"/>
+                <w:bCs/>
+                <w:szCs w:val="20"/>
+              </w:rPr>
+            </w:pPr>
+            <w:r>
+              <w:rPr>
+                <w:rFonts w:asciiTheme="majorHAnsi" w:hAnsiTheme="majorHAnsi"/>
+                <w:bCs/>
+                <w:szCs w:val="20"/>
+              </w:rPr>
+              <w:t>100%</w:t>
+            </w:r>
+          </w:p>
+        </w:tc>
+      </w:tr>
+      <w:tr>
+        <w:tc>
+          <w:tcPr>
+            <w:tcW w:w="2090" w:type="dxa"/>
+          </w:tcPr>
+          <w:p>
+            <w:pPr>
+              <w:rPr>
+                <w:rFonts w:asciiTheme="majorHAnsi" w:hAnsiTheme="majorHAnsi"/>
+                <w:bCs/>
+                <w:szCs w:val="20"/>
+              </w:rPr>
+            </w:pPr>
+            <w:r>
+              <w:rPr>
+                <w:rFonts w:asciiTheme="majorHAnsi" w:hAnsiTheme="majorHAnsi"/>
+                <w:bCs/>
+                <w:szCs w:val="20"/>
+              </w:rPr>
+              <w:t>Martin</w:t>
+            </w:r>
+          </w:p>
+        </w:tc>
+        <w:tc>
+          <w:tcPr>
+            <w:tcW w:w="4989" w:type="dxa"/>
+          </w:tcPr>
+          <w:p>
+            <w:pPr>
+              <w:rPr>
+                <w:rFonts w:asciiTheme="majorHAnsi" w:hAnsiTheme="majorHAnsi"/>
+                <w:bCs/>
+                <w:szCs w:val="20"/>
+              </w:rPr>
+            </w:pPr>
+            <w:r>
+              <w:rPr>
+                <w:rFonts w:asciiTheme="majorHAnsi" w:hAnsiTheme="majorHAnsi"/>
+                <w:bCs/>
+                <w:szCs w:val="20"/>
+              </w:rPr>
+              <w:t xml:space="preserve">Assigned Role of </w:t>
+            </w:r>
+            <w:r>
+              <w:rPr>
+                <w:rFonts w:asciiTheme="majorHAnsi" w:hAnsiTheme="majorHAnsi"/>
+                <w:bCs/>
+                <w:szCs w:val="20"/>
+              </w:rPr>
+              <w:t>lead programmer</w:t>
+            </w:r>
+            <w:r>
+              <w:rPr>
+                <w:rFonts w:asciiTheme="majorHAnsi" w:hAnsiTheme="majorHAnsi"/>
+                <w:bCs/>
+                <w:szCs w:val="20"/>
+              </w:rPr>
+              <w:t>, confirmed choice of expert system to create.</w:t>
+            </w:r>
+          </w:p>
+        </w:tc>
+        <w:tc>
+          <w:tcPr>
+            <w:tcW w:w="3488" w:type="dxa"/>
+          </w:tcPr>
+          <w:p>
+            <w:pPr>
+              <w:rPr>
+                <w:rFonts w:asciiTheme="majorHAnsi" w:hAnsiTheme="majorHAnsi"/>
+                <w:bCs/>
+                <w:szCs w:val="20"/>
+              </w:rPr>
+            </w:pPr>
+            <w:r>
+              <w:rPr>
+                <w:rFonts w:asciiTheme="majorHAnsi" w:hAnsiTheme="majorHAnsi"/>
+                <w:bCs/>
+                <w:szCs w:val="20"/>
+              </w:rPr>
+              <w:t>100%</w:t>
+            </w:r>
+          </w:p>
+        </w:tc>
+      </w:tr>
+      <w:tr>
+        <w:tc>
+          <w:tcPr>
+            <w:tcW w:w="2090" w:type="dxa"/>
+            <w:tcBorders>
+              <w:bottom w:val="single" w:sz="4" w:space="0" w:color="2E74B5" w:themeColor="accent1" w:themeShade="BF"/>
+            </w:tcBorders>
+          </w:tcPr>
+          <w:p>
+            <w:pPr>
+              <w:rPr>
+                <w:rFonts w:asciiTheme="majorHAnsi" w:hAnsiTheme="majorHAnsi"/>
+                <w:bCs/>
+                <w:szCs w:val="20"/>
+              </w:rPr>
+            </w:pPr>
+            <w:proofErr w:type="spellStart"/>
+            <w:r>
+              <w:rPr>
+                <w:rFonts w:asciiTheme="majorHAnsi" w:hAnsiTheme="majorHAnsi"/>
+                <w:bCs/>
+                <w:szCs w:val="20"/>
+              </w:rPr>
+              <w:t>Niral</w:t>
+            </w:r>
+            <w:proofErr w:type="spellEnd"/>
+          </w:p>
+        </w:tc>
+        <w:tc>
+          <w:tcPr>
+            <w:tcW w:w="4989" w:type="dxa"/>
+            <w:tcBorders>
+              <w:bottom w:val="single" w:sz="4" w:space="0" w:color="2E74B5" w:themeColor="accent1" w:themeShade="BF"/>
+            </w:tcBorders>
+          </w:tcPr>
+          <w:p>
+            <w:pPr>
+              <w:rPr>
+                <w:rFonts w:asciiTheme="majorHAnsi" w:hAnsiTheme="majorHAnsi"/>
+                <w:bCs/>
+                <w:szCs w:val="20"/>
+              </w:rPr>
+            </w:pPr>
+            <w:r>
+              <w:rPr>
+                <w:rFonts w:asciiTheme="majorHAnsi" w:hAnsiTheme="majorHAnsi"/>
+                <w:bCs/>
+                <w:szCs w:val="20"/>
+              </w:rPr>
+              <w:t xml:space="preserve">Assigned Role of </w:t>
+            </w:r>
+            <w:r>
+              <w:rPr>
+                <w:rFonts w:asciiTheme="majorHAnsi" w:hAnsiTheme="majorHAnsi"/>
+                <w:bCs/>
+                <w:szCs w:val="20"/>
+              </w:rPr>
+              <w:t>GUI designer</w:t>
+            </w:r>
+            <w:r>
+              <w:rPr>
+                <w:rFonts w:asciiTheme="majorHAnsi" w:hAnsiTheme="majorHAnsi"/>
+                <w:bCs/>
+                <w:szCs w:val="20"/>
+              </w:rPr>
+              <w:t>, confirmed choice of expert system to create.</w:t>
+            </w:r>
+          </w:p>
+        </w:tc>
+        <w:tc>
+          <w:tcPr>
+            <w:tcW w:w="3488" w:type="dxa"/>
+            <w:tcBorders>
+              <w:bottom w:val="single" w:sz="4" w:space="0" w:color="2E74B5" w:themeColor="accent1" w:themeShade="BF"/>
+            </w:tcBorders>
+          </w:tcPr>
+          <w:p>
+            <w:pPr>
+              <w:rPr>
+                <w:rFonts w:asciiTheme="majorHAnsi" w:hAnsiTheme="majorHAnsi"/>
+                <w:bCs/>
+                <w:szCs w:val="20"/>
+              </w:rPr>
+            </w:pPr>
+            <w:r>
+              <w:rPr>
+                <w:rFonts w:asciiTheme="majorHAnsi" w:hAnsiTheme="majorHAnsi"/>
+                <w:bCs/>
+                <w:szCs w:val="20"/>
+              </w:rPr>
+              <w:t>100%</w:t>
+            </w:r>
+          </w:p>
+        </w:tc>
+      </w:tr>
+      <w:tr>
+        <w:tc>
+          <w:tcPr>
+            <w:tcW w:w="2090" w:type="dxa"/>
+            <w:tcBorders>
+              <w:top w:val="single" w:sz="4" w:space="0" w:color="2E74B5" w:themeColor="accent1" w:themeShade="BF"/>
+              <w:bottom w:val="single" w:sz="4" w:space="0" w:color="2E74B5" w:themeColor="accent1" w:themeShade="BF"/>
+            </w:tcBorders>
+          </w:tcPr>
+          <w:p>
+            <w:pPr>
+              <w:rPr>
+                <w:rFonts w:asciiTheme="majorHAnsi" w:hAnsiTheme="majorHAnsi"/>
+                <w:bCs/>
+                <w:szCs w:val="20"/>
+              </w:rPr>
+            </w:pPr>
+            <w:proofErr w:type="spellStart"/>
+            <w:r>
+              <w:rPr>
+                <w:rFonts w:asciiTheme="majorHAnsi" w:hAnsiTheme="majorHAnsi"/>
+                <w:bCs/>
+                <w:szCs w:val="20"/>
+              </w:rPr>
+              <w:t>Romina</w:t>
+            </w:r>
+            <w:proofErr w:type="spellEnd"/>
+          </w:p>
+        </w:tc>
+        <w:tc>
+          <w:tcPr>
+            <w:tcW w:w="4989" w:type="dxa"/>
+            <w:tcBorders>
+              <w:top w:val="single" w:sz="4" w:space="0" w:color="2E74B5" w:themeColor="accent1" w:themeShade="BF"/>
+              <w:bottom w:val="single" w:sz="4" w:space="0" w:color="2E74B5" w:themeColor="accent1" w:themeShade="BF"/>
+            </w:tcBorders>
+          </w:tcPr>
+          <w:p>
+            <w:pPr>
+              <w:rPr>
+                <w:rFonts w:asciiTheme="majorHAnsi" w:hAnsiTheme="majorHAnsi"/>
+                <w:bCs/>
+                <w:szCs w:val="20"/>
+              </w:rPr>
+            </w:pPr>
+            <w:r>
+              <w:rPr>
+                <w:rFonts w:asciiTheme="majorHAnsi" w:hAnsiTheme="majorHAnsi"/>
+                <w:bCs/>
+                <w:szCs w:val="20"/>
+              </w:rPr>
+              <w:t xml:space="preserve">Assigned Role of </w:t>
+            </w:r>
+            <w:r>
+              <w:rPr>
+                <w:rFonts w:asciiTheme="majorHAnsi" w:hAnsiTheme="majorHAnsi"/>
+                <w:bCs/>
+                <w:szCs w:val="20"/>
+              </w:rPr>
+              <w:t>chief system architect</w:t>
+            </w:r>
+            <w:r>
+              <w:rPr>
+                <w:rFonts w:asciiTheme="majorHAnsi" w:hAnsiTheme="majorHAnsi"/>
+                <w:bCs/>
+                <w:szCs w:val="20"/>
+              </w:rPr>
+              <w:t xml:space="preserve"> confirmed choice of expert system to create.</w:t>
+            </w:r>
+          </w:p>
+        </w:tc>
+        <w:tc>
+          <w:tcPr>
+            <w:tcW w:w="3488" w:type="dxa"/>
+            <w:tcBorders>
+              <w:top w:val="single" w:sz="4" w:space="0" w:color="2E74B5" w:themeColor="accent1" w:themeShade="BF"/>
+              <w:bottom w:val="single" w:sz="4" w:space="0" w:color="2E74B5" w:themeColor="accent1" w:themeShade="BF"/>
+            </w:tcBorders>
+          </w:tcPr>
+          <w:p>
+            <w:pPr>
+              <w:rPr>
+                <w:rFonts w:asciiTheme="majorHAnsi" w:hAnsiTheme="majorHAnsi"/>
+                <w:bCs/>
+                <w:szCs w:val="20"/>
+              </w:rPr>
+            </w:pPr>
+            <w:r>
+              <w:rPr>
+                <w:rFonts w:asciiTheme="majorHAnsi" w:hAnsiTheme="majorHAnsi"/>
+                <w:bCs/>
+                <w:szCs w:val="20"/>
+              </w:rPr>
+              <w:t>100%</w:t>
+            </w:r>
           </w:p>
         </w:tc>
       </w:tr>
@@ -5770,6 +6334,50 @@
     <w:lsdException w:name="Subtitle" w:qFormat="1"/>
     <w:lsdException w:name="Strong" w:qFormat="1"/>
     <w:lsdException w:name="Emphasis" w:qFormat="1"/>
+    <w:lsdException w:name="Normal Table" w:semiHidden="1" w:unhideWhenUsed="1"/>
+    <w:lsdException w:name="Table Simple 1" w:semiHidden="1" w:unhideWhenUsed="1"/>
+    <w:lsdException w:name="Table Simple 2" w:semiHidden="1" w:unhideWhenUsed="1"/>
+    <w:lsdException w:name="Table Simple 3" w:semiHidden="1" w:unhideWhenUsed="1"/>
+    <w:lsdException w:name="Table Classic 1" w:semiHidden="1" w:unhideWhenUsed="1"/>
+    <w:lsdException w:name="Table Classic 2" w:semiHidden="1" w:unhideWhenUsed="1"/>
+    <w:lsdException w:name="Table Classic 3" w:semiHidden="1" w:unhideWhenUsed="1"/>
+    <w:lsdException w:name="Table Classic 4" w:semiHidden="1" w:unhideWhenUsed="1"/>
+    <w:lsdException w:name="Table Colorful 1" w:semiHidden="1" w:unhideWhenUsed="1"/>
+    <w:lsdException w:name="Table Colorful 2" w:semiHidden="1" w:unhideWhenUsed="1"/>
+    <w:lsdException w:name="Table Colorful 3" w:semiHidden="1" w:unhideWhenUsed="1"/>
+    <w:lsdException w:name="Table Columns 1" w:semiHidden="1" w:unhideWhenUsed="1"/>
+    <w:lsdException w:name="Table Columns 2" w:semiHidden="1" w:unhideWhenUsed="1"/>
+    <w:lsdException w:name="Table Columns 3" w:semiHidden="1" w:unhideWhenUsed="1"/>
+    <w:lsdException w:name="Table Columns 4" w:semiHidden="1" w:unhideWhenUsed="1"/>
+    <w:lsdException w:name="Table Columns 5" w:semiHidden="1" w:unhideWhenUsed="1"/>
+    <w:lsdException w:name="Table Grid 1" w:semiHidden="1" w:unhideWhenUsed="1"/>
+    <w:lsdException w:name="Table Grid 2" w:semiHidden="1" w:unhideWhenUsed="1"/>
+    <w:lsdException w:name="Table Grid 3" w:semiHidden="1" w:unhideWhenUsed="1"/>
+    <w:lsdException w:name="Table Grid 4" w:semiHidden="1" w:unhideWhenUsed="1"/>
+    <w:lsdException w:name="Table Grid 5" w:semiHidden="1" w:unhideWhenUsed="1"/>
+    <w:lsdException w:name="Table Grid 6" w:semiHidden="1" w:unhideWhenUsed="1"/>
+    <w:lsdException w:name="Table Grid 7" w:semiHidden="1" w:unhideWhenUsed="1"/>
+    <w:lsdException w:name="Table Grid 8" w:semiHidden="1" w:unhideWhenUsed="1"/>
+    <w:lsdException w:name="Table List 1" w:semiHidden="1" w:unhideWhenUsed="1"/>
+    <w:lsdException w:name="Table List 2" w:semiHidden="1" w:unhideWhenUsed="1"/>
+    <w:lsdException w:name="Table List 3" w:semiHidden="1" w:unhideWhenUsed="1"/>
+    <w:lsdException w:name="Table List 4" w:semiHidden="1" w:unhideWhenUsed="1"/>
+    <w:lsdException w:name="Table List 5" w:semiHidden="1" w:unhideWhenUsed="1"/>
+    <w:lsdException w:name="Table List 6" w:semiHidden="1" w:unhideWhenUsed="1"/>
+    <w:lsdException w:name="Table List 7" w:semiHidden="1" w:unhideWhenUsed="1"/>
+    <w:lsdException w:name="Table List 8" w:semiHidden="1" w:unhideWhenUsed="1"/>
+    <w:lsdException w:name="Table 3D effects 1" w:semiHidden="1" w:unhideWhenUsed="1"/>
+    <w:lsdException w:name="Table 3D effects 2" w:semiHidden="1" w:unhideWhenUsed="1"/>
+    <w:lsdException w:name="Table 3D effects 3" w:semiHidden="1" w:unhideWhenUsed="1"/>
+    <w:lsdException w:name="Table Contemporary" w:semiHidden="1" w:unhideWhenUsed="1"/>
+    <w:lsdException w:name="Table Elegant" w:semiHidden="1" w:unhideWhenUsed="1"/>
+    <w:lsdException w:name="Table Professional" w:semiHidden="1" w:unhideWhenUsed="1"/>
+    <w:lsdException w:name="Table Subtle 1" w:semiHidden="1" w:unhideWhenUsed="1"/>
+    <w:lsdException w:name="Table Subtle 2" w:semiHidden="1" w:unhideWhenUsed="1"/>
+    <w:lsdException w:name="Table Web 1" w:semiHidden="1" w:unhideWhenUsed="1"/>
+    <w:lsdException w:name="Table Web 2" w:semiHidden="1" w:unhideWhenUsed="1"/>
+    <w:lsdException w:name="Table Web 3" w:semiHidden="1" w:unhideWhenUsed="1"/>
+    <w:lsdException w:name="Table Theme" w:semiHidden="1" w:unhideWhenUsed="1"/>
     <w:lsdException w:name="Placeholder Text" w:semiHidden="1" w:uiPriority="99"/>
     <w:lsdException w:name="No Spacing" w:uiPriority="1" w:qFormat="1"/>
     <w:lsdException w:name="Light Shading" w:uiPriority="60"/>
@@ -6153,15 +6761,15 @@
   </w:style>
   <w:style w:type="character" w:default="1" w:styleId="DefaultParagraphFont">
     <w:name w:val="Default Paragraph Font"/>
+    <w:uiPriority w:val="1"/>
     <w:semiHidden/>
+    <w:unhideWhenUsed/>
   </w:style>
   <w:style w:type="table" w:default="1" w:styleId="TableNormal">
     <w:name w:val="Normal Table"/>
+    <w:uiPriority w:val="99"/>
     <w:semiHidden/>
-    <w:rsid w:val="001B0CAA"/>
-    <w:rPr>
-      <w:rFonts w:ascii="Arial" w:hAnsi="Arial"/>
-    </w:rPr>
+    <w:unhideWhenUsed/>
     <w:tblPr>
       <w:tblInd w:w="0" w:type="dxa"/>
       <w:tblCellMar>
@@ -6174,7 +6782,9 @@
   </w:style>
   <w:style w:type="numbering" w:default="1" w:styleId="NoList">
     <w:name w:val="No List"/>
+    <w:uiPriority w:val="99"/>
     <w:semiHidden/>
+    <w:unhideWhenUsed/>
   </w:style>
   <w:style w:type="paragraph" w:styleId="Header">
     <w:name w:val="header"/>
@@ -6221,10 +6831,6 @@
     <w:pPr>
       <w:spacing w:line="240" w:lineRule="atLeast"/>
     </w:pPr>
-    <w:rPr>
-      <w:rFonts w:ascii="Courier" w:hAnsi="Courier"/>
-      <w:lang w:bidi="ar-SA"/>
-    </w:rPr>
     <w:tblPr>
       <w:tblBorders>
         <w:top w:val="single" w:sz="4" w:space="0" w:color="auto"/>
@@ -6621,7 +7227,7 @@
 </file>
 
 <file path=customXml/itemProps1.xml><?xml version="1.0" encoding="utf-8"?>
-<ds:datastoreItem xmlns:ds="http://schemas.openxmlformats.org/officeDocument/2006/customXml" ds:itemID="{808DBA21-2A05-4D5F-9111-07588F3615A6}">
+<ds:datastoreItem xmlns:ds="http://schemas.openxmlformats.org/officeDocument/2006/customXml" ds:itemID="{5C679DD1-58D4-4073-A23C-E165EB57D3BE}">
   <ds:schemaRefs>
     <ds:schemaRef ds:uri="http://schemas.openxmlformats.org/officeDocument/2006/bibliography"/>
   </ds:schemaRefs>

</xml_diff>